<commit_message>
Made the following DB changes. 1) suggestion 1 from last HW is incorporated where the DB specilaity is not PK. The new PK is doctorID+specialityName. 2) The tables are still seperate for different stakeholders. We agree that at a future point we might have to modify the DB to give patients a login. 3) Naming is singular and consistent.
The ERD is updates as well. The new sql script file is updated too.
</commit_message>
<xml_diff>
--- a/DB files/EERD_Clinic_Diagram_V1.docx
+++ b/DB files/EERD_Clinic_Diagram_V1.docx
@@ -3,15 +3,16 @@
 <w:document xmlns:wpc="http://schemas.microsoft.com/office/word/2010/wordprocessingCanvas" xmlns:cx="http://schemas.microsoft.com/office/drawing/2014/chartex" xmlns:cx1="http://schemas.microsoft.com/office/drawing/2015/9/8/chartex" xmlns:cx2="http://schemas.microsoft.com/office/drawing/2015/10/21/chartex" xmlns:cx3="http://schemas.microsoft.com/office/drawing/2016/5/9/chartex" xmlns:cx4="http://schemas.microsoft.com/office/drawing/2016/5/10/chartex" xmlns:cx5="http://schemas.microsoft.com/office/drawing/2016/5/11/chartex" xmlns:cx6="http://schemas.microsoft.com/office/drawing/2016/5/12/chartex" xmlns:cx7="http://schemas.microsoft.com/office/drawing/2016/5/13/chartex" xmlns:cx8="http://schemas.microsoft.com/office/drawing/2016/5/14/chartex" xmlns:mc="http://schemas.openxmlformats.org/markup-compatibility/2006" xmlns:aink="http://schemas.microsoft.com/office/drawing/2016/ink" xmlns:am3d="http://schemas.microsoft.com/office/drawing/2017/model3d" xmlns:o="urn:schemas-microsoft-com:office:office" xmlns:r="http://schemas.openxmlformats.org/officeDocument/2006/relationships" xmlns:m="http://schemas.openxmlformats.org/officeDocument/2006/math" xmlns:v="urn:schemas-microsoft-com:vml" xmlns:wp14="http://schemas.microsoft.com/office/word/2010/wordprocessingDrawing" xmlns:wp="http://schemas.openxmlformats.org/drawingml/2006/wordprocessingDrawing" xmlns:w10="urn:schemas-microsoft-com:office:word" xmlns:w="http://schemas.openxmlformats.org/wordprocessingml/2006/main" xmlns:w14="http://schemas.microsoft.com/office/word/2010/wordml" xmlns:w15="http://schemas.microsoft.com/office/word/2012/wordml" xmlns:w16cid="http://schemas.microsoft.com/office/word/2016/wordml/cid" xmlns:w16se="http://schemas.microsoft.com/office/word/2015/wordml/symex" xmlns:wpg="http://schemas.microsoft.com/office/word/2010/wordprocessingGroup" xmlns:wpi="http://schemas.microsoft.com/office/word/2010/wordprocessingInk" xmlns:wne="http://schemas.microsoft.com/office/word/2006/wordml" xmlns:wps="http://schemas.microsoft.com/office/word/2010/wordprocessingShape" mc:Ignorable="w14 w15 w16se w16cid wp14">
   <w:body>
     <w:p>
+      <w:bookmarkStart w:id="0" w:name="_GoBack"/>
       <w:r>
         <w:rPr>
           <w:noProof/>
         </w:rPr>
         <w:drawing>
-          <wp:inline distT="0" distB="0" distL="0" distR="0">
-            <wp:extent cx="5943600" cy="5088890"/>
-            <wp:effectExtent l="0" t="0" r="0" b="0"/>
-            <wp:docPr id="1" name="Picture 1"/>
+          <wp:inline distT="0" distB="0" distL="0" distR="0" wp14:anchorId="18BF4EDD" wp14:editId="34821D06">
+            <wp:extent cx="5943600" cy="6489700"/>
+            <wp:effectExtent l="0" t="0" r="0" b="6350"/>
+            <wp:docPr id="2" name="Picture 2"/>
             <wp:cNvGraphicFramePr>
               <a:graphicFrameLocks xmlns:a="http://schemas.openxmlformats.org/drawingml/2006/main" noChangeAspect="1"/>
             </wp:cNvGraphicFramePr>
@@ -25,7 +26,7 @@
                     </pic:cNvPicPr>
                   </pic:nvPicPr>
                   <pic:blipFill>
-                    <a:blip r:embed="rId4" cstate="print">
+                    <a:blip r:embed="rId4">
                       <a:extLst>
                         <a:ext uri="{28A0092B-C50C-407E-A947-70E740481C1C}">
                           <a14:useLocalDpi xmlns:a14="http://schemas.microsoft.com/office/drawing/2010/main" val="0"/>
@@ -40,7 +41,7 @@
                   <pic:spPr bwMode="auto">
                     <a:xfrm>
                       <a:off x="0" y="0"/>
-                      <a:ext cx="5943600" cy="5088890"/>
+                      <a:ext cx="5943600" cy="6489700"/>
                     </a:xfrm>
                     <a:prstGeom prst="rect">
                       <a:avLst/>
@@ -56,7 +57,6 @@
           </wp:inline>
         </w:drawing>
       </w:r>
-      <w:bookmarkStart w:id="0" w:name="_GoBack"/>
       <w:bookmarkEnd w:id="0"/>
     </w:p>
     <w:sectPr>
@@ -494,6 +494,36 @@
     <w:semiHidden/>
     <w:unhideWhenUsed/>
   </w:style>
+  <w:style w:type="paragraph" w:styleId="BalloonText">
+    <w:name w:val="Balloon Text"/>
+    <w:basedOn w:val="Normal"/>
+    <w:link w:val="BalloonTextChar"/>
+    <w:uiPriority w:val="99"/>
+    <w:semiHidden/>
+    <w:unhideWhenUsed/>
+    <w:rsid w:val="009E157E"/>
+    <w:pPr>
+      <w:spacing w:after="0" w:line="240" w:lineRule="auto"/>
+    </w:pPr>
+    <w:rPr>
+      <w:rFonts w:ascii="Segoe UI" w:hAnsi="Segoe UI" w:cs="Segoe UI"/>
+      <w:sz w:val="18"/>
+      <w:szCs w:val="18"/>
+    </w:rPr>
+  </w:style>
+  <w:style w:type="character" w:customStyle="1" w:styleId="BalloonTextChar">
+    <w:name w:val="Balloon Text Char"/>
+    <w:basedOn w:val="DefaultParagraphFont"/>
+    <w:link w:val="BalloonText"/>
+    <w:uiPriority w:val="99"/>
+    <w:semiHidden/>
+    <w:rsid w:val="009E157E"/>
+    <w:rPr>
+      <w:rFonts w:ascii="Segoe UI" w:hAnsi="Segoe UI" w:cs="Segoe UI"/>
+      <w:sz w:val="18"/>
+      <w:szCs w:val="18"/>
+    </w:rPr>
+  </w:style>
 </w:styles>
 </file>
 

</xml_diff>